<commit_message>
OdeToReview ionic tabs boilerplate
</commit_message>
<xml_diff>
--- a/OdeToReview.docx
+++ b/OdeToReview.docx
@@ -211,7 +211,7 @@
             <v:path o:extrusionok="f" gradientshapeok="t" o:connecttype="rect"/>
             <o:lock v:ext="edit" aspectratio="t"/>
           </v:shapetype>
-          <v:shape id="_x0000_i1029" type="#_x0000_t75" style="width:467.25pt;height:122.25pt">
+          <v:shape id="_x0000_i1025" type="#_x0000_t75" style="width:467.25pt;height:122.25pt">
             <v:imagedata r:id="rId6" o:title="OdeToReview_goodreads - Page 1 (1)"/>
           </v:shape>
         </w:pict>
@@ -282,7 +282,7 @@
           <w:lang w:val="en-US"/>
         </w:rPr>
         <w:pict>
-          <v:shape id="_x0000_i1031" type="#_x0000_t75" style="width:6in;height:4in">
+          <v:shape id="_x0000_i1026" type="#_x0000_t75" style="width:6in;height:4in">
             <v:imagedata r:id="rId7" o:title="Blank Diagram - Page 1"/>
           </v:shape>
         </w:pict>
@@ -346,6 +346,34 @@
       <w:pPr>
         <w:spacing w:before="100" w:beforeAutospacing="1" w:after="100" w:afterAutospacing="1" w:line="270" w:lineRule="atLeast"/>
         <w:ind w:left="-60"/>
+        <w:rPr>
+          <w:rStyle w:val="greytext5"/>
+          <w:rFonts w:ascii="Times New Roman" w:hAnsi="Times New Roman" w:cs="Times New Roman"/>
+          <w:color w:val="auto"/>
+          <w:sz w:val="28"/>
+          <w:szCs w:val="28"/>
+          <w:lang w:val="uk-UA"/>
+        </w:rPr>
+      </w:pPr>
+    </w:p>
+    <w:p>
+      <w:pPr>
+        <w:spacing w:before="100" w:beforeAutospacing="1" w:after="100" w:afterAutospacing="1" w:line="270" w:lineRule="atLeast"/>
+        <w:ind w:left="-60"/>
+        <w:rPr>
+          <w:rStyle w:val="greytext5"/>
+          <w:rFonts w:ascii="Times New Roman" w:hAnsi="Times New Roman" w:cs="Times New Roman"/>
+          <w:color w:val="auto"/>
+          <w:sz w:val="28"/>
+          <w:szCs w:val="28"/>
+          <w:lang w:val="uk-UA"/>
+        </w:rPr>
+      </w:pPr>
+    </w:p>
+    <w:p>
+      <w:pPr>
+        <w:spacing w:before="100" w:beforeAutospacing="1" w:after="100" w:afterAutospacing="1" w:line="270" w:lineRule="atLeast"/>
+        <w:ind w:left="-60"/>
         <w:jc w:val="center"/>
         <w:rPr>
           <w:rFonts w:ascii="Times New Roman" w:hAnsi="Times New Roman" w:cs="Times New Roman"/>
@@ -365,6 +393,7 @@
           <w:szCs w:val="36"/>
           <w:lang w:val="uk-UA"/>
         </w:rPr>
+        <w:lastRenderedPageBreak/>
         <w:t>Форма створення рецензії</w:t>
       </w:r>
     </w:p>
@@ -404,7 +433,6 @@
                 <w:sz w:val="28"/>
                 <w:szCs w:val="28"/>
               </w:rPr>
-              <w:lastRenderedPageBreak/>
               <w:t>Елемент</w:t>
             </w:r>
             <w:proofErr w:type="spellEnd"/>
@@ -952,31 +980,102 @@
             <w:pPr>
               <w:spacing w:line="100" w:lineRule="atLeast"/>
               <w:rPr>
+                <w:rFonts w:ascii="Times New Roman" w:hAnsi="Times New Roman" w:cs="Times New Roman"/>
+                <w:color w:val="181818"/>
+                <w:sz w:val="28"/>
+                <w:szCs w:val="28"/>
+                <w:lang w:val="en-US"/>
+              </w:rPr>
+            </w:pPr>
+            <w:r>
+              <w:rPr>
                 <w:rFonts w:ascii="Lato" w:hAnsi="Lato"/>
                 <w:color w:val="181818"/>
                 <w:sz w:val="18"/>
                 <w:szCs w:val="18"/>
               </w:rPr>
-            </w:pPr>
-            <w:r>
+              <w:t xml:space="preserve"> </w:t>
+            </w:r>
+            <w:r>
+              <w:rPr>
+                <w:rFonts w:ascii="Times New Roman" w:hAnsi="Times New Roman" w:cs="Times New Roman"/>
+                <w:color w:val="181818"/>
+                <w:sz w:val="28"/>
+                <w:szCs w:val="28"/>
+                <w:lang w:val="uk-UA"/>
+              </w:rPr>
+              <w:t>YYY</w:t>
+            </w:r>
+            <w:r>
+              <w:rPr>
+                <w:rFonts w:ascii="Times New Roman" w:hAnsi="Times New Roman" w:cs="Times New Roman"/>
+                <w:color w:val="181818"/>
+                <w:sz w:val="28"/>
+                <w:szCs w:val="28"/>
+                <w:lang w:val="en-US"/>
+              </w:rPr>
+              <w:t>Y</w:t>
+            </w:r>
+            <w:r>
+              <w:rPr>
+                <w:rFonts w:ascii="Times New Roman" w:hAnsi="Times New Roman" w:cs="Times New Roman"/>
+                <w:color w:val="181818"/>
+                <w:sz w:val="28"/>
+                <w:szCs w:val="28"/>
+              </w:rPr>
+              <w:t>-</w:t>
+            </w:r>
+            <w:r>
+              <w:rPr>
+                <w:rFonts w:ascii="Times New Roman" w:hAnsi="Times New Roman" w:cs="Times New Roman"/>
+                <w:color w:val="181818"/>
+                <w:sz w:val="28"/>
+                <w:szCs w:val="28"/>
+                <w:lang w:val="uk-UA"/>
+              </w:rPr>
+              <w:t>M</w:t>
+            </w:r>
+            <w:r>
+              <w:rPr>
+                <w:rFonts w:ascii="Times New Roman" w:hAnsi="Times New Roman" w:cs="Times New Roman"/>
+                <w:color w:val="181818"/>
+                <w:sz w:val="28"/>
+                <w:szCs w:val="28"/>
+                <w:lang w:val="en-US"/>
+              </w:rPr>
+              <w:t>M</w:t>
+            </w:r>
+            <w:r>
+              <w:rPr>
+                <w:rFonts w:ascii="Times New Roman" w:hAnsi="Times New Roman" w:cs="Times New Roman"/>
+                <w:color w:val="181818"/>
+                <w:sz w:val="28"/>
+                <w:szCs w:val="28"/>
+              </w:rPr>
+              <w:t>-</w:t>
+            </w:r>
+            <w:r>
+              <w:rPr>
+                <w:rFonts w:ascii="Times New Roman" w:hAnsi="Times New Roman" w:cs="Times New Roman"/>
+                <w:color w:val="181818"/>
+                <w:sz w:val="28"/>
+                <w:szCs w:val="28"/>
+                <w:lang w:val="en-US"/>
+              </w:rPr>
+              <w:t>DD</w:t>
+            </w:r>
+          </w:p>
+          <w:p>
+            <w:pPr>
+              <w:spacing w:line="100" w:lineRule="atLeast"/>
               <w:rPr>
                 <w:rFonts w:ascii="Lato" w:hAnsi="Lato"/>
                 <w:color w:val="181818"/>
                 <w:sz w:val="18"/>
                 <w:szCs w:val="18"/>
-              </w:rPr>
-              <w:t xml:space="preserve"> </w:t>
-            </w:r>
-            <w:r>
-              <w:rPr>
-                <w:rFonts w:ascii="Times New Roman" w:hAnsi="Times New Roman" w:cs="Times New Roman"/>
-                <w:color w:val="181818"/>
-                <w:sz w:val="28"/>
-                <w:szCs w:val="28"/>
-                <w:lang w:val="uk-UA"/>
-              </w:rPr>
-              <w:t>YYY</w:t>
-            </w:r>
+                <w:lang w:val="uk-UA"/>
+              </w:rPr>
+            </w:pPr>
             <w:r>
               <w:rPr>
                 <w:rFonts w:ascii="Times New Roman" w:hAnsi="Times New Roman" w:cs="Times New Roman"/>
@@ -985,56 +1084,20 @@
                 <w:szCs w:val="28"/>
                 <w:lang w:val="en-US"/>
               </w:rPr>
-              <w:t>Y</w:t>
-            </w:r>
-            <w:r>
-              <w:rPr>
-                <w:rFonts w:ascii="Times New Roman" w:hAnsi="Times New Roman" w:cs="Times New Roman"/>
-                <w:color w:val="181818"/>
-                <w:sz w:val="28"/>
-                <w:szCs w:val="28"/>
-              </w:rPr>
-              <w:t>-</w:t>
-            </w:r>
-            <w:r>
-              <w:rPr>
-                <w:rFonts w:ascii="Times New Roman" w:hAnsi="Times New Roman" w:cs="Times New Roman"/>
-                <w:color w:val="181818"/>
-                <w:sz w:val="28"/>
-                <w:szCs w:val="28"/>
-                <w:lang w:val="uk-UA"/>
-              </w:rPr>
-              <w:t>M</w:t>
-            </w:r>
-            <w:r>
-              <w:rPr>
-                <w:rFonts w:ascii="Times New Roman" w:hAnsi="Times New Roman" w:cs="Times New Roman"/>
-                <w:color w:val="181818"/>
-                <w:sz w:val="28"/>
-                <w:szCs w:val="28"/>
-                <w:lang w:val="en-US"/>
-              </w:rPr>
-              <w:t>M</w:t>
-            </w:r>
-            <w:r>
-              <w:rPr>
-                <w:rFonts w:ascii="Times New Roman" w:hAnsi="Times New Roman" w:cs="Times New Roman"/>
-                <w:color w:val="181818"/>
-                <w:sz w:val="28"/>
-                <w:szCs w:val="28"/>
-              </w:rPr>
-              <w:t>-</w:t>
-            </w:r>
-            <w:r>
-              <w:rPr>
-                <w:rFonts w:ascii="Times New Roman" w:hAnsi="Times New Roman" w:cs="Times New Roman"/>
-                <w:color w:val="181818"/>
-                <w:sz w:val="28"/>
-                <w:szCs w:val="28"/>
-                <w:lang w:val="en-US"/>
-              </w:rPr>
-              <w:t>DD</w:t>
-            </w:r>
+              <w:t>2.</w:t>
+            </w:r>
+            <w:r>
+              <w:rPr>
+                <w:rFonts w:ascii="Times New Roman" w:hAnsi="Times New Roman" w:cs="Times New Roman"/>
+                <w:color w:val="181818"/>
+                <w:sz w:val="28"/>
+                <w:szCs w:val="28"/>
+                <w:lang w:val="uk-UA"/>
+              </w:rPr>
+              <w:t>Дозволені тільки цифри.</w:t>
+            </w:r>
+            <w:bookmarkStart w:id="0" w:name="_GoBack"/>
+            <w:bookmarkEnd w:id="0"/>
           </w:p>
           <w:p>
             <w:pPr>
@@ -1084,7 +1147,6 @@
                 <w:color w:val="181818"/>
                 <w:sz w:val="28"/>
                 <w:szCs w:val="28"/>
-                <w:lang w:val="en-US"/>
               </w:rPr>
               <w:t>’</w:t>
             </w:r>
@@ -1303,16 +1365,14 @@
                 <w:color w:val="181818"/>
                 <w:sz w:val="28"/>
                 <w:szCs w:val="28"/>
-                <w:lang w:val="en-US"/>
-              </w:rPr>
-            </w:pPr>
-            <w:r>
-              <w:rPr>
-                <w:rFonts w:ascii="Times New Roman" w:hAnsi="Times New Roman" w:cs="Times New Roman"/>
-                <w:color w:val="181818"/>
-                <w:sz w:val="28"/>
-                <w:szCs w:val="28"/>
-                <w:lang w:val="en-US"/>
+              </w:rPr>
+            </w:pPr>
+            <w:r>
+              <w:rPr>
+                <w:rFonts w:ascii="Times New Roman" w:hAnsi="Times New Roman" w:cs="Times New Roman"/>
+                <w:color w:val="181818"/>
+                <w:sz w:val="28"/>
+                <w:szCs w:val="28"/>
               </w:rPr>
               <w:t>4.&lt;</w:t>
             </w:r>
@@ -1332,7 +1392,6 @@
                 <w:color w:val="181818"/>
                 <w:sz w:val="28"/>
                 <w:szCs w:val="28"/>
-                <w:lang w:val="en-US"/>
               </w:rPr>
               <w:t>&gt;</w:t>
             </w:r>
@@ -1836,7 +1895,6 @@
                 <w:sz w:val="28"/>
                 <w:szCs w:val="28"/>
               </w:rPr>
-              <w:lastRenderedPageBreak/>
               <w:t>Елемент</w:t>
             </w:r>
             <w:proofErr w:type="spellEnd"/>
@@ -2585,7 +2643,16 @@
                 <w:szCs w:val="28"/>
                 <w:lang w:val="en-US"/>
               </w:rPr>
-              <w:t xml:space="preserve">True </w:t>
+              <w:t>True</w:t>
+            </w:r>
+            <w:r>
+              <w:rPr>
+                <w:rFonts w:ascii="Times New Roman" w:hAnsi="Times New Roman" w:cs="Times New Roman"/>
+                <w:color w:val="181818"/>
+                <w:sz w:val="28"/>
+                <w:szCs w:val="28"/>
+              </w:rPr>
+              <w:t xml:space="preserve"> </w:t>
             </w:r>
             <w:r>
               <w:rPr>
@@ -2866,16 +2933,14 @@
                 <w:color w:val="181818"/>
                 <w:sz w:val="28"/>
                 <w:szCs w:val="28"/>
-                <w:lang w:val="en-US"/>
-              </w:rPr>
-            </w:pPr>
-            <w:r>
-              <w:rPr>
-                <w:rFonts w:ascii="Times New Roman" w:hAnsi="Times New Roman" w:cs="Times New Roman"/>
-                <w:color w:val="181818"/>
-                <w:sz w:val="28"/>
-                <w:szCs w:val="28"/>
-                <w:lang w:val="en-US"/>
+              </w:rPr>
+            </w:pPr>
+            <w:r>
+              <w:rPr>
+                <w:rFonts w:ascii="Times New Roman" w:hAnsi="Times New Roman" w:cs="Times New Roman"/>
+                <w:color w:val="181818"/>
+                <w:sz w:val="28"/>
+                <w:szCs w:val="28"/>
               </w:rPr>
               <w:t>4.&lt;</w:t>
             </w:r>
@@ -2895,7 +2960,6 @@
                 <w:color w:val="181818"/>
                 <w:sz w:val="28"/>
                 <w:szCs w:val="28"/>
-                <w:lang w:val="en-US"/>
               </w:rPr>
               <w:t>&gt;</w:t>
             </w:r>
@@ -2993,7 +3057,6 @@
                 <w:color w:val="181818"/>
                 <w:sz w:val="28"/>
                 <w:szCs w:val="28"/>
-                <w:lang w:val="en-US"/>
               </w:rPr>
             </w:pPr>
           </w:p>
@@ -3274,6 +3337,7 @@
                 <w:szCs w:val="28"/>
                 <w:lang w:val="uk-UA"/>
               </w:rPr>
+              <w:lastRenderedPageBreak/>
               <w:t xml:space="preserve">2.Якщо введені дані НЕ коректні - </w:t>
             </w:r>
             <w:proofErr w:type="spellStart"/>
@@ -3321,10 +3385,9 @@
           <w:rFonts w:ascii="Times New Roman" w:hAnsi="Times New Roman" w:cs="Times New Roman"/>
           <w:sz w:val="28"/>
           <w:szCs w:val="28"/>
+          <w:lang w:val="uk-UA"/>
         </w:rPr>
       </w:pPr>
-      <w:bookmarkStart w:id="0" w:name="_GoBack"/>
-      <w:bookmarkEnd w:id="0"/>
     </w:p>
     <w:sectPr>
       <w:pgSz w:w="11906" w:h="16838"/>

</xml_diff>